<commit_message>
added resources for PostgreSQL and put books in order of the SQL Servrer version they cover.
</commit_message>
<xml_diff>
--- a/Training Resources.docx
+++ b/Training Resources.docx
@@ -1,26 +1,13 @@
 
 <file path=word/document.xml><?xml version="1.0" encoding="utf-8"?>
-<w:document xmlns:o="urn:schemas-microsoft-com:office:office" xmlns:r="http://schemas.openxmlformats.org/officeDocument/2006/relationships" xmlns:v="urn:schemas-microsoft-com:vml" xmlns:w="http://schemas.openxmlformats.org/wordprocessingml/2006/main" xmlns:w10="urn:schemas-microsoft-com:office:word" xmlns:wp="http://schemas.openxmlformats.org/drawingml/2006/wordprocessingDrawing" xmlns:pic="http://schemas.openxmlformats.org/drawingml/2006/picture" xmlns:wps="http://schemas.microsoft.com/office/word/2010/wordprocessingShape" xmlns:wpg="http://schemas.microsoft.com/office/word/2010/wordprocessingGroup" xmlns:mc="http://schemas.openxmlformats.org/markup-compatibility/2006" xmlns:wp14="http://schemas.microsoft.com/office/word/2010/wordprocessingDrawing" xmlns:w14="http://schemas.microsoft.com/office/word/2010/wordml" xmlns:w15="http://schemas.microsoft.com/office/word/2012/wordml" mc:Ignorable="w14 wp14 w15">
+<w:document xmlns:wpc="http://schemas.microsoft.com/office/word/2010/wordprocessingCanvas" xmlns:cx="http://schemas.microsoft.com/office/drawing/2014/chartex" xmlns:cx1="http://schemas.microsoft.com/office/drawing/2015/9/8/chartex" xmlns:cx2="http://schemas.microsoft.com/office/drawing/2015/10/21/chartex" xmlns:cx3="http://schemas.microsoft.com/office/drawing/2016/5/9/chartex" xmlns:cx4="http://schemas.microsoft.com/office/drawing/2016/5/10/chartex" xmlns:cx5="http://schemas.microsoft.com/office/drawing/2016/5/11/chartex" xmlns:cx6="http://schemas.microsoft.com/office/drawing/2016/5/12/chartex" xmlns:cx7="http://schemas.microsoft.com/office/drawing/2016/5/13/chartex" xmlns:cx8="http://schemas.microsoft.com/office/drawing/2016/5/14/chartex" xmlns:mc="http://schemas.openxmlformats.org/markup-compatibility/2006" xmlns:aink="http://schemas.microsoft.com/office/drawing/2016/ink" xmlns:am3d="http://schemas.microsoft.com/office/drawing/2017/model3d" xmlns:o="urn:schemas-microsoft-com:office:office" xmlns:oel="http://schemas.microsoft.com/office/2019/extlst" xmlns:r="http://schemas.openxmlformats.org/officeDocument/2006/relationships" xmlns:m="http://schemas.openxmlformats.org/officeDocument/2006/math" xmlns:v="urn:schemas-microsoft-com:vml" xmlns:wp14="http://schemas.microsoft.com/office/word/2010/wordprocessingDrawing" xmlns:wp="http://schemas.openxmlformats.org/drawingml/2006/wordprocessingDrawing" xmlns:w10="urn:schemas-microsoft-com:office:word" xmlns:w="http://schemas.openxmlformats.org/wordprocessingml/2006/main" xmlns:w14="http://schemas.microsoft.com/office/word/2010/wordml" xmlns:w15="http://schemas.microsoft.com/office/word/2012/wordml" xmlns:w16cex="http://schemas.microsoft.com/office/word/2018/wordml/cex" xmlns:w16cid="http://schemas.microsoft.com/office/word/2016/wordml/cid" xmlns:w16="http://schemas.microsoft.com/office/word/2018/wordml" xmlns:w16du="http://schemas.microsoft.com/office/word/2023/wordml/word16du" xmlns:w16sdtdh="http://schemas.microsoft.com/office/word/2020/wordml/sdtdatahash" xmlns:w16sdtfl="http://schemas.microsoft.com/office/word/2024/wordml/sdtformatlock" xmlns:w16se="http://schemas.microsoft.com/office/word/2015/wordml/symex" xmlns:wpg="http://schemas.microsoft.com/office/word/2010/wordprocessingGroup" xmlns:wpi="http://schemas.microsoft.com/office/word/2010/wordprocessingInk" xmlns:wne="http://schemas.microsoft.com/office/word/2006/wordml" xmlns:wps="http://schemas.microsoft.com/office/word/2010/wordprocessingShape" mc:Ignorable="w14 w15 w16se w16cid w16 w16cex w16sdtdh w16sdtfl w16du wp14">
   <w:body>
     <w:p>
-      <w:pPr>
-        <w:pStyle w:val="Normal"/>
-        <w:rPr/>
-      </w:pPr>
-      <w:r>
-        <w:rPr/>
+      <w:r>
         <w:t>Training Resources:</w:t>
       </w:r>
     </w:p>
-    <w:p>
-      <w:pPr>
-        <w:pStyle w:val="Normal"/>
-        <w:rPr/>
-      </w:pPr>
-      <w:r>
-        <w:rPr/>
-      </w:r>
-    </w:p>
+    <w:p/>
     <w:p>
       <w:pPr>
         <w:pStyle w:val="ListParagraph"/>
@@ -28,13 +15,11 @@
           <w:ilvl w:val="0"/>
           <w:numId w:val="1"/>
         </w:numPr>
-        <w:rPr/>
-      </w:pPr>
-      <w:r>
-        <w:rPr/>
+      </w:pPr>
+      <w:r>
         <w:t xml:space="preserve">Use the Microsoft MVP page to find MVPs in your area of interest. </w:t>
       </w:r>
-      <w:hyperlink r:id="rId2">
+      <w:hyperlink r:id="rId5">
         <w:r>
           <w:rPr>
             <w:rStyle w:val="Hyperlink"/>
@@ -43,7 +28,6 @@
         </w:r>
       </w:hyperlink>
       <w:r>
-        <w:rPr/>
         <w:t xml:space="preserve"> </w:t>
       </w:r>
     </w:p>
@@ -54,10 +38,8 @@
           <w:ilvl w:val="0"/>
           <w:numId w:val="1"/>
         </w:numPr>
-        <w:rPr/>
-      </w:pPr>
-      <w:r>
-        <w:rPr/>
+      </w:pPr>
+      <w:r>
         <w:t>Explore paid video training.</w:t>
       </w:r>
     </w:p>
@@ -68,10 +50,8 @@
           <w:ilvl w:val="0"/>
           <w:numId w:val="2"/>
         </w:numPr>
-        <w:rPr/>
-      </w:pPr>
-      <w:r>
-        <w:rPr/>
+      </w:pPr>
+      <w:r>
         <w:t>Pluralsight</w:t>
       </w:r>
     </w:p>
@@ -82,12 +62,12 @@
           <w:ilvl w:val="0"/>
           <w:numId w:val="2"/>
         </w:numPr>
-        <w:rPr/>
-      </w:pPr>
-      <w:r>
-        <w:rPr/>
+      </w:pPr>
+      <w:proofErr w:type="spellStart"/>
+      <w:r>
         <w:t>CBTNuggets</w:t>
       </w:r>
+      <w:proofErr w:type="spellEnd"/>
     </w:p>
     <w:p>
       <w:pPr>
@@ -96,10 +76,8 @@
           <w:ilvl w:val="0"/>
           <w:numId w:val="2"/>
         </w:numPr>
-        <w:rPr/>
-      </w:pPr>
-      <w:r>
-        <w:rPr/>
+      </w:pPr>
+      <w:r>
         <w:t>Udemy</w:t>
       </w:r>
     </w:p>
@@ -110,10 +88,8 @@
           <w:ilvl w:val="0"/>
           <w:numId w:val="1"/>
         </w:numPr>
-        <w:rPr/>
-      </w:pPr>
-      <w:r>
-        <w:rPr/>
+      </w:pPr>
+      <w:r>
         <w:t>Free Video Learning.</w:t>
       </w:r>
     </w:p>
@@ -124,13 +100,11 @@
           <w:ilvl w:val="0"/>
           <w:numId w:val="3"/>
         </w:numPr>
-        <w:rPr/>
-      </w:pPr>
-      <w:r>
-        <w:rPr/>
+      </w:pPr>
+      <w:r>
         <w:t xml:space="preserve">YouTube – Search for videos by people you found on the MVP website. Also, many SQL Server User Group presentations and previous PASS Summit presentations are available for free on YouTube. Use the YouTube Playlist feature to group like videos together into playlists. </w:t>
       </w:r>
-      <w:hyperlink r:id="rId3">
+      <w:hyperlink r:id="rId6">
         <w:r>
           <w:rPr>
             <w:rStyle w:val="Hyperlink"/>
@@ -139,7 +113,6 @@
         </w:r>
       </w:hyperlink>
       <w:r>
-        <w:rPr/>
         <w:t xml:space="preserve"> </w:t>
       </w:r>
     </w:p>
@@ -150,11 +123,17 @@
           <w:ilvl w:val="0"/>
           <w:numId w:val="3"/>
         </w:numPr>
-        <w:rPr/>
-      </w:pPr>
-      <w:r>
-        <w:rPr/>
-        <w:t>Find companies like PragmaticWorks, 3Cloud, Red-Gate and others that provide free video resources.</w:t>
+      </w:pPr>
+      <w:r>
+        <w:t xml:space="preserve">Find companies like </w:t>
+      </w:r>
+      <w:proofErr w:type="spellStart"/>
+      <w:r>
+        <w:t>PragmaticWorks</w:t>
+      </w:r>
+      <w:proofErr w:type="spellEnd"/>
+      <w:r>
+        <w:t>, 3Cloud, Red-Gate and others that provide free video resources.</w:t>
       </w:r>
     </w:p>
     <w:p>
@@ -164,11 +143,14 @@
           <w:ilvl w:val="0"/>
           <w:numId w:val="3"/>
         </w:numPr>
-        <w:rPr/>
-      </w:pPr>
-      <w:r>
-        <w:rPr/>
-        <w:t>SQLBits has videos on demand of some of their previous presentations.</w:t>
+      </w:pPr>
+      <w:proofErr w:type="spellStart"/>
+      <w:r>
+        <w:t>SQLBits</w:t>
+      </w:r>
+      <w:proofErr w:type="spellEnd"/>
+      <w:r>
+        <w:t xml:space="preserve"> has videos on demand of some of their previous presentations.</w:t>
       </w:r>
     </w:p>
     <w:p>
@@ -178,10 +160,8 @@
           <w:ilvl w:val="0"/>
           <w:numId w:val="3"/>
         </w:numPr>
-        <w:rPr/>
-      </w:pPr>
-      <w:r>
-        <w:rPr/>
+      </w:pPr>
+      <w:r>
         <w:t>The PASS Data Community Summit releases recordings of sessions after one year.</w:t>
       </w:r>
     </w:p>
@@ -192,10 +172,8 @@
           <w:ilvl w:val="0"/>
           <w:numId w:val="1"/>
         </w:numPr>
-        <w:rPr/>
-      </w:pPr>
-      <w:r>
-        <w:rPr/>
+      </w:pPr>
+      <w:r>
         <w:t>Free Online Conferences</w:t>
       </w:r>
     </w:p>
@@ -206,13 +184,16 @@
           <w:ilvl w:val="0"/>
           <w:numId w:val="4"/>
         </w:numPr>
-        <w:rPr/>
-      </w:pPr>
-      <w:r>
-        <w:rPr/>
-        <w:t xml:space="preserve">EightKB: </w:t>
-      </w:r>
-      <w:hyperlink r:id="rId4">
+      </w:pPr>
+      <w:proofErr w:type="spellStart"/>
+      <w:r>
+        <w:t>EightKB</w:t>
+      </w:r>
+      <w:proofErr w:type="spellEnd"/>
+      <w:r>
+        <w:t xml:space="preserve">: </w:t>
+      </w:r>
+      <w:hyperlink r:id="rId7">
         <w:r>
           <w:rPr>
             <w:rStyle w:val="Hyperlink"/>
@@ -221,7 +202,6 @@
         </w:r>
       </w:hyperlink>
       <w:r>
-        <w:rPr/>
         <w:t xml:space="preserve"> </w:t>
       </w:r>
     </w:p>
@@ -232,13 +212,16 @@
           <w:ilvl w:val="0"/>
           <w:numId w:val="4"/>
         </w:numPr>
-        <w:rPr/>
-      </w:pPr>
-      <w:r>
-        <w:rPr/>
-        <w:t xml:space="preserve">Groupby: </w:t>
-      </w:r>
-      <w:hyperlink r:id="rId5">
+      </w:pPr>
+      <w:proofErr w:type="spellStart"/>
+      <w:r>
+        <w:t>Groupby</w:t>
+      </w:r>
+      <w:proofErr w:type="spellEnd"/>
+      <w:r>
+        <w:t xml:space="preserve">: </w:t>
+      </w:r>
+      <w:hyperlink r:id="rId8">
         <w:r>
           <w:rPr>
             <w:rStyle w:val="Hyperlink"/>
@@ -247,7 +230,6 @@
         </w:r>
       </w:hyperlink>
       <w:r>
-        <w:rPr/>
         <w:t xml:space="preserve"> </w:t>
       </w:r>
     </w:p>
@@ -258,13 +240,11 @@
           <w:ilvl w:val="0"/>
           <w:numId w:val="4"/>
         </w:numPr>
-        <w:rPr/>
-      </w:pPr>
-      <w:r>
-        <w:rPr/>
+      </w:pPr>
+      <w:r>
         <w:t xml:space="preserve">New Stars Of Data: </w:t>
       </w:r>
-      <w:hyperlink r:id="rId6">
+      <w:hyperlink r:id="rId9">
         <w:r>
           <w:rPr>
             <w:rStyle w:val="Hyperlink"/>
@@ -273,7 +253,6 @@
         </w:r>
       </w:hyperlink>
       <w:r>
-        <w:rPr/>
         <w:t xml:space="preserve"> </w:t>
       </w:r>
     </w:p>
@@ -284,10 +263,8 @@
           <w:ilvl w:val="0"/>
           <w:numId w:val="1"/>
         </w:numPr>
-        <w:rPr/>
-      </w:pPr>
-      <w:r>
-        <w:rPr/>
+      </w:pPr>
+      <w:r>
         <w:t>Paid Conferences</w:t>
       </w:r>
     </w:p>
@@ -298,41 +275,24 @@
           <w:ilvl w:val="0"/>
           <w:numId w:val="5"/>
         </w:numPr>
-        <w:rPr/>
-      </w:pPr>
-      <w:r>
-        <w:rPr/>
-        <w:t xml:space="preserve">DevIntersection: </w:t>
-      </w:r>
-      <w:r>
-        <w:fldChar w:fldCharType="begin"/>
-      </w:r>
-      <w:r>
-        <w:rPr>
-          <w:rStyle w:val="Hyperlink"/>
-        </w:rPr>
-        <w:instrText xml:space="preserve"> HYPERLINK "https://www.devintersection.com/" \l "!/"</w:instrText>
-      </w:r>
-      <w:r>
-        <w:rPr>
-          <w:rStyle w:val="Hyperlink"/>
-        </w:rPr>
-        <w:fldChar w:fldCharType="separate"/>
-      </w:r>
-      <w:r>
-        <w:rPr>
-          <w:rStyle w:val="Hyperlink"/>
-        </w:rPr>
-        <w:t>https://www.devintersection.com/#!/</w:t>
-      </w:r>
-      <w:r>
-        <w:rPr>
-          <w:rStyle w:val="Hyperlink"/>
-        </w:rPr>
-        <w:fldChar w:fldCharType="end"/>
-      </w:r>
-      <w:r>
-        <w:rPr/>
+      </w:pPr>
+      <w:proofErr w:type="spellStart"/>
+      <w:r>
+        <w:t>DevIntersection</w:t>
+      </w:r>
+      <w:proofErr w:type="spellEnd"/>
+      <w:r>
+        <w:t xml:space="preserve">: </w:t>
+      </w:r>
+      <w:hyperlink r:id="rId10" w:anchor="!/" w:history="1">
+        <w:r>
+          <w:rPr>
+            <w:rStyle w:val="Hyperlink"/>
+          </w:rPr>
+          <w:t>https://www.devintersection.com/#!/</w:t>
+        </w:r>
+      </w:hyperlink>
+      <w:r>
         <w:t xml:space="preserve"> </w:t>
       </w:r>
     </w:p>
@@ -343,13 +303,16 @@
           <w:ilvl w:val="0"/>
           <w:numId w:val="5"/>
         </w:numPr>
-        <w:rPr/>
-      </w:pPr>
-      <w:r>
-        <w:rPr/>
-        <w:t xml:space="preserve">SQLBits: </w:t>
-      </w:r>
-      <w:hyperlink r:id="rId7">
+      </w:pPr>
+      <w:proofErr w:type="spellStart"/>
+      <w:r>
+        <w:t>SQLBits</w:t>
+      </w:r>
+      <w:proofErr w:type="spellEnd"/>
+      <w:r>
+        <w:t xml:space="preserve">: </w:t>
+      </w:r>
+      <w:hyperlink r:id="rId11">
         <w:r>
           <w:rPr>
             <w:rStyle w:val="Hyperlink"/>
@@ -358,7 +321,6 @@
         </w:r>
       </w:hyperlink>
       <w:r>
-        <w:rPr/>
         <w:t xml:space="preserve"> </w:t>
       </w:r>
     </w:p>
@@ -369,13 +331,16 @@
           <w:ilvl w:val="0"/>
           <w:numId w:val="5"/>
         </w:numPr>
-        <w:rPr/>
-      </w:pPr>
-      <w:r>
-        <w:rPr/>
-        <w:t xml:space="preserve">DataGrillen: </w:t>
-      </w:r>
-      <w:hyperlink r:id="rId8">
+      </w:pPr>
+      <w:proofErr w:type="spellStart"/>
+      <w:r>
+        <w:t>DataGrillen</w:t>
+      </w:r>
+      <w:proofErr w:type="spellEnd"/>
+      <w:r>
+        <w:t xml:space="preserve">: </w:t>
+      </w:r>
+      <w:hyperlink r:id="rId12">
         <w:r>
           <w:rPr>
             <w:rStyle w:val="Hyperlink"/>
@@ -384,7 +349,6 @@
         </w:r>
       </w:hyperlink>
       <w:r>
-        <w:rPr/>
         <w:t xml:space="preserve"> </w:t>
       </w:r>
     </w:p>
@@ -395,13 +359,19 @@
           <w:ilvl w:val="0"/>
           <w:numId w:val="5"/>
         </w:numPr>
-        <w:rPr/>
-      </w:pPr>
-      <w:r>
-        <w:rPr/>
-        <w:t xml:space="preserve">PASS Data Community Summit, now ran by RedGate. </w:t>
-      </w:r>
-      <w:hyperlink r:id="rId9">
+      </w:pPr>
+      <w:r>
+        <w:t xml:space="preserve">PASS Data Community Summit, now ran by </w:t>
+      </w:r>
+      <w:proofErr w:type="spellStart"/>
+      <w:r>
+        <w:t>RedGate</w:t>
+      </w:r>
+      <w:proofErr w:type="spellEnd"/>
+      <w:r>
+        <w:t xml:space="preserve">. </w:t>
+      </w:r>
+      <w:hyperlink r:id="rId13">
         <w:r>
           <w:rPr>
             <w:rStyle w:val="Hyperlink"/>
@@ -410,7 +380,6 @@
         </w:r>
       </w:hyperlink>
       <w:r>
-        <w:rPr/>
         <w:t xml:space="preserve"> </w:t>
       </w:r>
     </w:p>
@@ -421,10 +390,8 @@
           <w:ilvl w:val="0"/>
           <w:numId w:val="1"/>
         </w:numPr>
-        <w:rPr/>
-      </w:pPr>
-      <w:r>
-        <w:rPr/>
+      </w:pPr>
+      <w:r>
         <w:t>Blogs/Website/People</w:t>
       </w:r>
     </w:p>
@@ -435,12 +402,36 @@
           <w:ilvl w:val="0"/>
           <w:numId w:val="6"/>
         </w:numPr>
-        <w:rPr/>
-      </w:pPr>
-      <w:r>
-        <w:rPr/>
+      </w:pPr>
+      <w:r>
         <w:t>Brent Ozar</w:t>
       </w:r>
+      <w:r>
+        <w:t xml:space="preserve"> </w:t>
+      </w:r>
+      <w:hyperlink r:id="rId14" w:history="1">
+        <w:r>
+          <w:rPr>
+            <w:rStyle w:val="Hyperlink"/>
+          </w:rPr>
+          <w:t>https://</w:t>
+        </w:r>
+        <w:r>
+          <w:rPr>
+            <w:rStyle w:val="Hyperlink"/>
+          </w:rPr>
+          <w:t>brentozar</w:t>
+        </w:r>
+        <w:r>
+          <w:rPr>
+            <w:rStyle w:val="Hyperlink"/>
+          </w:rPr>
+          <w:t>.com/</w:t>
+        </w:r>
+      </w:hyperlink>
+      <w:r>
+        <w:t xml:space="preserve"> </w:t>
+      </w:r>
     </w:p>
     <w:p>
       <w:pPr>
@@ -449,12 +440,24 @@
           <w:ilvl w:val="0"/>
           <w:numId w:val="6"/>
         </w:numPr>
-        <w:rPr/>
-      </w:pPr>
-      <w:r>
-        <w:rPr/>
+      </w:pPr>
+      <w:r>
         <w:t>Kendra Little</w:t>
       </w:r>
+      <w:r>
+        <w:t xml:space="preserve"> </w:t>
+      </w:r>
+      <w:hyperlink r:id="rId15" w:history="1">
+        <w:r>
+          <w:rPr>
+            <w:rStyle w:val="Hyperlink"/>
+          </w:rPr>
+          <w:t>https://kendralittle.com/</w:t>
+        </w:r>
+      </w:hyperlink>
+      <w:r>
+        <w:t xml:space="preserve">  </w:t>
+      </w:r>
     </w:p>
     <w:p>
       <w:pPr>
@@ -463,13 +466,11 @@
           <w:ilvl w:val="0"/>
           <w:numId w:val="6"/>
         </w:numPr>
-        <w:rPr/>
-      </w:pPr>
-      <w:r>
-        <w:rPr/>
+      </w:pPr>
+      <w:r>
         <w:t xml:space="preserve">Paul Randal and associates </w:t>
       </w:r>
-      <w:hyperlink r:id="rId10">
+      <w:hyperlink r:id="rId16">
         <w:r>
           <w:rPr>
             <w:rStyle w:val="Hyperlink"/>
@@ -478,7 +479,6 @@
         </w:r>
       </w:hyperlink>
       <w:r>
-        <w:rPr/>
         <w:t xml:space="preserve"> </w:t>
       </w:r>
     </w:p>
@@ -489,13 +489,11 @@
           <w:ilvl w:val="0"/>
           <w:numId w:val="6"/>
         </w:numPr>
-        <w:rPr/>
-      </w:pPr>
-      <w:r>
-        <w:rPr/>
+      </w:pPr>
+      <w:r>
         <w:t xml:space="preserve">Glen Berry </w:t>
       </w:r>
-      <w:hyperlink r:id="rId11">
+      <w:hyperlink r:id="rId17">
         <w:r>
           <w:rPr>
             <w:rStyle w:val="Hyperlink"/>
@@ -504,7 +502,6 @@
         </w:r>
       </w:hyperlink>
       <w:r>
-        <w:rPr/>
         <w:t xml:space="preserve">  </w:t>
       </w:r>
     </w:p>
@@ -515,13 +512,11 @@
           <w:ilvl w:val="0"/>
           <w:numId w:val="6"/>
         </w:numPr>
-        <w:rPr/>
-      </w:pPr>
-      <w:r>
-        <w:rPr/>
+      </w:pPr>
+      <w:r>
         <w:t xml:space="preserve">Itzik Ben-Gan </w:t>
       </w:r>
-      <w:hyperlink r:id="rId12">
+      <w:hyperlink r:id="rId18">
         <w:r>
           <w:rPr>
             <w:rStyle w:val="Hyperlink"/>
@@ -530,7 +525,6 @@
         </w:r>
       </w:hyperlink>
       <w:r>
-        <w:rPr/>
         <w:t xml:space="preserve">  </w:t>
       </w:r>
     </w:p>
@@ -541,12 +535,24 @@
           <w:ilvl w:val="0"/>
           <w:numId w:val="6"/>
         </w:numPr>
-        <w:rPr/>
-      </w:pPr>
-      <w:r>
-        <w:rPr/>
+      </w:pPr>
+      <w:r>
         <w:t>Erik Darling</w:t>
       </w:r>
+      <w:r>
+        <w:t xml:space="preserve"> </w:t>
+      </w:r>
+      <w:hyperlink r:id="rId19" w:history="1">
+        <w:r>
+          <w:rPr>
+            <w:rStyle w:val="Hyperlink"/>
+          </w:rPr>
+          <w:t>https://erikdarling.com/</w:t>
+        </w:r>
+      </w:hyperlink>
+      <w:r>
+        <w:t xml:space="preserve"> </w:t>
+      </w:r>
     </w:p>
     <w:p>
       <w:pPr>
@@ -555,10 +561,8 @@
           <w:ilvl w:val="0"/>
           <w:numId w:val="6"/>
         </w:numPr>
-        <w:rPr/>
-      </w:pPr>
-      <w:r>
-        <w:rPr/>
+      </w:pPr>
+      <w:r>
         <w:t xml:space="preserve">DBATools.io  </w:t>
       </w:r>
     </w:p>
@@ -569,10 +573,8 @@
           <w:ilvl w:val="0"/>
           <w:numId w:val="6"/>
         </w:numPr>
-        <w:rPr/>
-      </w:pPr>
-      <w:r>
-        <w:rPr/>
+      </w:pPr>
+      <w:r>
         <w:t xml:space="preserve">SQLServerCentral.com </w:t>
       </w:r>
     </w:p>
@@ -583,10 +585,8 @@
           <w:ilvl w:val="0"/>
           <w:numId w:val="6"/>
         </w:numPr>
-        <w:rPr/>
-      </w:pPr>
-      <w:r>
-        <w:rPr/>
+      </w:pPr>
+      <w:r>
         <w:t>Microsoft Learn</w:t>
       </w:r>
     </w:p>
@@ -597,10 +597,8 @@
           <w:ilvl w:val="0"/>
           <w:numId w:val="6"/>
         </w:numPr>
-        <w:rPr/>
-      </w:pPr>
-      <w:r>
-        <w:rPr/>
+      </w:pPr>
+      <w:r>
         <w:t xml:space="preserve">MSSQLTips.com </w:t>
       </w:r>
     </w:p>
@@ -609,12 +607,30 @@
         <w:pStyle w:val="ListParagraph"/>
         <w:numPr>
           <w:ilvl w:val="0"/>
+          <w:numId w:val="6"/>
+        </w:numPr>
+      </w:pPr>
+      <w:hyperlink r:id="rId20" w:history="1">
+        <w:r>
+          <w:rPr>
+            <w:rStyle w:val="Hyperlink"/>
+          </w:rPr>
+          <w:t>https://smartpostgres.com/</w:t>
+        </w:r>
+      </w:hyperlink>
+      <w:r>
+        <w:t xml:space="preserve"> </w:t>
+      </w:r>
+    </w:p>
+    <w:p>
+      <w:pPr>
+        <w:pStyle w:val="ListParagraph"/>
+        <w:numPr>
+          <w:ilvl w:val="0"/>
           <w:numId w:val="1"/>
         </w:numPr>
-        <w:rPr/>
-      </w:pPr>
-      <w:r>
-        <w:rPr/>
+      </w:pPr>
+      <w:r>
         <w:t>Books</w:t>
       </w:r>
     </w:p>
@@ -625,15 +641,9 @@
           <w:ilvl w:val="0"/>
           <w:numId w:val="7"/>
         </w:numPr>
-        <w:rPr/>
-      </w:pPr>
-      <w:r>
-        <w:rPr/>
-        <w:t>“</w:t>
-      </w:r>
-      <w:r>
-        <w:rPr/>
-        <w:t>Pro T-SQL 2019: Toward Speed, Scalability, and Standardization for SQL Server” Elizabeth Noble</w:t>
+      </w:pPr>
+      <w:r>
+        <w:t>“SQL Server 2017 Administration Inside Out” Randolph West and others</w:t>
       </w:r>
     </w:p>
     <w:p>
@@ -643,15 +653,9 @@
           <w:ilvl w:val="0"/>
           <w:numId w:val="7"/>
         </w:numPr>
-        <w:rPr/>
-      </w:pPr>
-      <w:r>
-        <w:rPr/>
-        <w:t>“</w:t>
-      </w:r>
-      <w:r>
-        <w:rPr/>
-        <w:t>Beginning T-SQL: A Step-by-Step Approach” Kathi Kellenberger</w:t>
+      </w:pPr>
+      <w:r>
+        <w:t>“T-SQL Querying” Itzik Ben-Gan</w:t>
       </w:r>
     </w:p>
     <w:p>
@@ -661,15 +665,9 @@
           <w:ilvl w:val="0"/>
           <w:numId w:val="7"/>
         </w:numPr>
-        <w:rPr/>
-      </w:pPr>
-      <w:r>
-        <w:rPr/>
-        <w:t>“</w:t>
-      </w:r>
-      <w:r>
-        <w:rPr/>
-        <w:t>Murach’s SQL Server 2019 for Developers” Joel Murach, Bryan Syverson</w:t>
+      </w:pPr>
+      <w:r>
+        <w:t>“Beginning T-SQL: A Step-by-Step Approach” Kathi Kellenberger</w:t>
       </w:r>
     </w:p>
     <w:p>
@@ -679,15 +677,9 @@
           <w:ilvl w:val="0"/>
           <w:numId w:val="7"/>
         </w:numPr>
-        <w:rPr/>
-      </w:pPr>
-      <w:r>
-        <w:rPr/>
-        <w:t>“</w:t>
-      </w:r>
-      <w:r>
-        <w:rPr/>
-        <w:t>T-SQL Querying” Itzik Ben-Gan</w:t>
+      </w:pPr>
+      <w:r>
+        <w:t>“SQL Server Execution Plans” Grant Fritchey</w:t>
       </w:r>
     </w:p>
     <w:p>
@@ -697,15 +689,9 @@
           <w:ilvl w:val="0"/>
           <w:numId w:val="7"/>
         </w:numPr>
-        <w:rPr/>
-      </w:pPr>
-      <w:r>
-        <w:rPr/>
-        <w:t>“</w:t>
-      </w:r>
-      <w:r>
-        <w:rPr/>
-        <w:t>SQL Server 2017 Administration Inside Out” Randolph West and others</w:t>
+      </w:pPr>
+      <w:r>
+        <w:t>“Learn PowerShell in a Month of Lunches” Don Jones, Jeffrey Hicks</w:t>
       </w:r>
     </w:p>
     <w:p>
@@ -715,16 +701,17 @@
           <w:ilvl w:val="0"/>
           <w:numId w:val="7"/>
         </w:numPr>
-        <w:rPr/>
-      </w:pPr>
-      <w:r>
-        <w:rPr/>
-        <w:t>“</w:t>
-      </w:r>
-      <w:r>
-        <w:rPr/>
-        <w:t>SQL Server 2019 Administration Inside Out” Randolph West and others</w:t>
-      </w:r>
+      </w:pPr>
+      <w:r>
+        <w:lastRenderedPageBreak/>
+        <w:t>“Introduction to PostgreSQL for the data professional” Ryan Booz and Grant Fritchey</w:t>
+      </w:r>
+    </w:p>
+    <w:p>
+      <w:pPr>
+        <w:pStyle w:val="ListParagraph"/>
+        <w:ind w:left="1080"/>
+      </w:pPr>
     </w:p>
     <w:p>
       <w:pPr>
@@ -733,15 +720,9 @@
           <w:ilvl w:val="0"/>
           <w:numId w:val="7"/>
         </w:numPr>
-        <w:rPr/>
-      </w:pPr>
-      <w:r>
-        <w:rPr/>
-        <w:t>“</w:t>
-      </w:r>
-      <w:r>
-        <w:rPr/>
-        <w:t>SQL Server Execution Plans” Grant Fritchey</w:t>
+      </w:pPr>
+      <w:r>
+        <w:t>“Pro T-SQL 2019: Toward Speed, Scalability, and Standardization for SQL Server” Elizabeth Noble</w:t>
       </w:r>
     </w:p>
     <w:p>
@@ -751,15 +732,9 @@
           <w:ilvl w:val="0"/>
           <w:numId w:val="7"/>
         </w:numPr>
-        <w:rPr/>
-      </w:pPr>
-      <w:r>
-        <w:rPr/>
-        <w:t>“</w:t>
-      </w:r>
-      <w:r>
-        <w:rPr/>
-        <w:t>SQL Server 2019 Revealed” Bob Ward</w:t>
+      </w:pPr>
+      <w:r>
+        <w:t>“Murach’s SQL Server 2019 for Developers” Joel Murach, Bryan Syverson</w:t>
       </w:r>
     </w:p>
     <w:p>
@@ -769,15 +744,9 @@
           <w:ilvl w:val="0"/>
           <w:numId w:val="7"/>
         </w:numPr>
-        <w:rPr/>
-      </w:pPr>
-      <w:r>
-        <w:rPr/>
-        <w:t>“</w:t>
-      </w:r>
-      <w:r>
-        <w:rPr/>
-        <w:t>SQL Server 2022 Revealed” Bob Ward</w:t>
+      </w:pPr>
+      <w:r>
+        <w:t>“SQL Server 2019 Administration Inside Out” Randolph West and others</w:t>
       </w:r>
     </w:p>
     <w:p>
@@ -787,15 +756,9 @@
           <w:ilvl w:val="0"/>
           <w:numId w:val="7"/>
         </w:numPr>
-        <w:rPr/>
-      </w:pPr>
-      <w:r>
-        <w:rPr/>
-        <w:t>“</w:t>
-      </w:r>
-      <w:r>
-        <w:rPr/>
-        <w:t>Query Store for SQL Server 2019” Tracey Boggiano and Grant Fritchey</w:t>
+      </w:pPr>
+      <w:r>
+        <w:t>“Query Store for SQL Server 2019” Tracey Boggiano and Grant Fritchey</w:t>
       </w:r>
     </w:p>
     <w:p>
@@ -805,47 +768,51 @@
           <w:ilvl w:val="0"/>
           <w:numId w:val="7"/>
         </w:numPr>
-        <w:spacing w:before="0" w:after="160"/>
-        <w:contextualSpacing/>
-        <w:rPr/>
-      </w:pPr>
-      <w:r>
-        <w:rPr/>
-        <w:t>“</w:t>
-      </w:r>
-      <w:r>
-        <w:rPr/>
-        <w:t>Learn PowerShell in a Month of Lunches” Don Jones, Jeffrey Hicks</w:t>
+      </w:pPr>
+      <w:r>
+        <w:t>“SQL Server 2019 Revealed” Bob Ward</w:t>
+      </w:r>
+    </w:p>
+    <w:p>
+      <w:pPr>
+        <w:pStyle w:val="ListParagraph"/>
+        <w:numPr>
+          <w:ilvl w:val="0"/>
+          <w:numId w:val="7"/>
+        </w:numPr>
+      </w:pPr>
+      <w:r>
+        <w:t>“SQL Server 2022 Revealed” Bob Ward</w:t>
       </w:r>
     </w:p>
     <w:sectPr>
-      <w:type w:val="nextPage"/>
       <w:pgSz w:w="12240" w:h="15840"/>
-      <w:pgMar w:left="1440" w:right="1440" w:gutter="0" w:header="0" w:top="1440" w:footer="0" w:bottom="1440"/>
-      <w:pgNumType w:fmt="decimal"/>
-      <w:formProt w:val="false"/>
-      <w:textDirection w:val="lrTb"/>
-      <w:docGrid w:type="default" w:linePitch="360" w:charSpace="4096"/>
+      <w:pgMar w:top="1440" w:right="1440" w:bottom="1440" w:left="1440" w:header="0" w:footer="0" w:gutter="0"/>
+      <w:cols w:space="720"/>
+      <w:formProt w:val="0"/>
+      <w:docGrid w:linePitch="360" w:charSpace="4096"/>
     </w:sectPr>
   </w:body>
 </w:document>
 </file>
 
 <file path=word/numbering.xml><?xml version="1.0" encoding="utf-8"?>
-<w:numbering xmlns:w="http://schemas.openxmlformats.org/wordprocessingml/2006/main" xmlns:o="urn:schemas-microsoft-com:office:office" xmlns:r="http://schemas.openxmlformats.org/officeDocument/2006/relationships" xmlns:v="urn:schemas-microsoft-com:vml" xmlns:mc="http://schemas.openxmlformats.org/markup-compatibility/2006" xmlns:w14="http://schemas.microsoft.com/office/word/2010/wordml" mc:Ignorable="w14">
-  <w:abstractNum w:abstractNumId="1">
+<w:numbering xmlns:wpc="http://schemas.microsoft.com/office/word/2010/wordprocessingCanvas" xmlns:cx="http://schemas.microsoft.com/office/drawing/2014/chartex" xmlns:cx1="http://schemas.microsoft.com/office/drawing/2015/9/8/chartex" xmlns:cx2="http://schemas.microsoft.com/office/drawing/2015/10/21/chartex" xmlns:cx3="http://schemas.microsoft.com/office/drawing/2016/5/9/chartex" xmlns:cx4="http://schemas.microsoft.com/office/drawing/2016/5/10/chartex" xmlns:cx5="http://schemas.microsoft.com/office/drawing/2016/5/11/chartex" xmlns:cx6="http://schemas.microsoft.com/office/drawing/2016/5/12/chartex" xmlns:cx7="http://schemas.microsoft.com/office/drawing/2016/5/13/chartex" xmlns:cx8="http://schemas.microsoft.com/office/drawing/2016/5/14/chartex" xmlns:mc="http://schemas.openxmlformats.org/markup-compatibility/2006" xmlns:aink="http://schemas.microsoft.com/office/drawing/2016/ink" xmlns:am3d="http://schemas.microsoft.com/office/drawing/2017/model3d" xmlns:o="urn:schemas-microsoft-com:office:office" xmlns:oel="http://schemas.microsoft.com/office/2019/extlst" xmlns:r="http://schemas.openxmlformats.org/officeDocument/2006/relationships" xmlns:m="http://schemas.openxmlformats.org/officeDocument/2006/math" xmlns:v="urn:schemas-microsoft-com:vml" xmlns:wp14="http://schemas.microsoft.com/office/word/2010/wordprocessingDrawing" xmlns:wp="http://schemas.openxmlformats.org/drawingml/2006/wordprocessingDrawing" xmlns:w10="urn:schemas-microsoft-com:office:word" xmlns:w="http://schemas.openxmlformats.org/wordprocessingml/2006/main" xmlns:w14="http://schemas.microsoft.com/office/word/2010/wordml" xmlns:w15="http://schemas.microsoft.com/office/word/2012/wordml" xmlns:w16cex="http://schemas.microsoft.com/office/word/2018/wordml/cex" xmlns:w16cid="http://schemas.microsoft.com/office/word/2016/wordml/cid" xmlns:w16="http://schemas.microsoft.com/office/word/2018/wordml" xmlns:w16du="http://schemas.microsoft.com/office/word/2023/wordml/word16du" xmlns:w16sdtdh="http://schemas.microsoft.com/office/word/2020/wordml/sdtdatahash" xmlns:w16sdtfl="http://schemas.microsoft.com/office/word/2024/wordml/sdtformatlock" xmlns:w16se="http://schemas.microsoft.com/office/word/2015/wordml/symex" xmlns:wpg="http://schemas.microsoft.com/office/word/2010/wordprocessingGroup" xmlns:wpi="http://schemas.microsoft.com/office/word/2010/wordprocessingInk" xmlns:wne="http://schemas.microsoft.com/office/word/2006/wordml" xmlns:wps="http://schemas.microsoft.com/office/word/2010/wordprocessingShape" mc:Ignorable="w14 w15 w16se w16cid w16 w16cex w16sdtdh w16sdtfl w16du wp14">
+  <w:abstractNum w:abstractNumId="0" w15:restartNumberingAfterBreak="0">
+    <w:nsid w:val="159815B5"/>
+    <w:multiLevelType w:val="multilevel"/>
+    <w:tmpl w:val="ED7EBD16"/>
     <w:lvl w:ilvl="0">
       <w:start w:val="1"/>
-      <w:numFmt w:val="decimal"/>
+      <w:numFmt w:val="lowerLetter"/>
       <w:lvlText w:val="%1."/>
       <w:lvlJc w:val="left"/>
       <w:pPr>
         <w:tabs>
           <w:tab w:val="num" w:pos="0"/>
         </w:tabs>
-        <w:ind w:left="720" w:hanging="360"/>
-      </w:pPr>
-      <w:rPr/>
+        <w:ind w:left="1080" w:hanging="360"/>
+      </w:pPr>
     </w:lvl>
     <w:lvl w:ilvl="1">
       <w:start w:val="1"/>
@@ -856,9 +823,8 @@
         <w:tabs>
           <w:tab w:val="num" w:pos="0"/>
         </w:tabs>
-        <w:ind w:left="1440" w:hanging="360"/>
-      </w:pPr>
-      <w:rPr/>
+        <w:ind w:left="1800" w:hanging="360"/>
+      </w:pPr>
     </w:lvl>
     <w:lvl w:ilvl="2">
       <w:start w:val="1"/>
@@ -869,9 +835,8 @@
         <w:tabs>
           <w:tab w:val="num" w:pos="0"/>
         </w:tabs>
-        <w:ind w:left="2160" w:hanging="180"/>
-      </w:pPr>
-      <w:rPr/>
+        <w:ind w:left="2520" w:hanging="180"/>
+      </w:pPr>
     </w:lvl>
     <w:lvl w:ilvl="3">
       <w:start w:val="1"/>
@@ -882,9 +847,8 @@
         <w:tabs>
           <w:tab w:val="num" w:pos="0"/>
         </w:tabs>
-        <w:ind w:left="2880" w:hanging="360"/>
-      </w:pPr>
-      <w:rPr/>
+        <w:ind w:left="3240" w:hanging="360"/>
+      </w:pPr>
     </w:lvl>
     <w:lvl w:ilvl="4">
       <w:start w:val="1"/>
@@ -895,9 +859,8 @@
         <w:tabs>
           <w:tab w:val="num" w:pos="0"/>
         </w:tabs>
-        <w:ind w:left="3600" w:hanging="360"/>
-      </w:pPr>
-      <w:rPr/>
+        <w:ind w:left="3960" w:hanging="360"/>
+      </w:pPr>
     </w:lvl>
     <w:lvl w:ilvl="5">
       <w:start w:val="1"/>
@@ -908,9 +871,8 @@
         <w:tabs>
           <w:tab w:val="num" w:pos="0"/>
         </w:tabs>
-        <w:ind w:left="4320" w:hanging="180"/>
-      </w:pPr>
-      <w:rPr/>
+        <w:ind w:left="4680" w:hanging="180"/>
+      </w:pPr>
     </w:lvl>
     <w:lvl w:ilvl="6">
       <w:start w:val="1"/>
@@ -921,9 +883,8 @@
         <w:tabs>
           <w:tab w:val="num" w:pos="0"/>
         </w:tabs>
-        <w:ind w:left="5040" w:hanging="360"/>
-      </w:pPr>
-      <w:rPr/>
+        <w:ind w:left="5400" w:hanging="360"/>
+      </w:pPr>
     </w:lvl>
     <w:lvl w:ilvl="7">
       <w:start w:val="1"/>
@@ -934,9 +895,8 @@
         <w:tabs>
           <w:tab w:val="num" w:pos="0"/>
         </w:tabs>
-        <w:ind w:left="5760" w:hanging="360"/>
-      </w:pPr>
-      <w:rPr/>
+        <w:ind w:left="6120" w:hanging="360"/>
+      </w:pPr>
     </w:lvl>
     <w:lvl w:ilvl="8">
       <w:start w:val="1"/>
@@ -947,12 +907,14 @@
         <w:tabs>
           <w:tab w:val="num" w:pos="0"/>
         </w:tabs>
-        <w:ind w:left="6480" w:hanging="180"/>
-      </w:pPr>
-      <w:rPr/>
+        <w:ind w:left="6840" w:hanging="180"/>
+      </w:pPr>
     </w:lvl>
   </w:abstractNum>
-  <w:abstractNum w:abstractNumId="2">
+  <w:abstractNum w:abstractNumId="1" w15:restartNumberingAfterBreak="0">
+    <w:nsid w:val="2CFB42A0"/>
+    <w:multiLevelType w:val="multilevel"/>
+    <w:tmpl w:val="5BE02608"/>
     <w:lvl w:ilvl="0">
       <w:start w:val="1"/>
       <w:numFmt w:val="lowerLetter"/>
@@ -964,7 +926,6 @@
         </w:tabs>
         <w:ind w:left="1080" w:hanging="360"/>
       </w:pPr>
-      <w:rPr/>
     </w:lvl>
     <w:lvl w:ilvl="1">
       <w:start w:val="1"/>
@@ -977,7 +938,6 @@
         </w:tabs>
         <w:ind w:left="1800" w:hanging="360"/>
       </w:pPr>
-      <w:rPr/>
     </w:lvl>
     <w:lvl w:ilvl="2">
       <w:start w:val="1"/>
@@ -990,7 +950,6 @@
         </w:tabs>
         <w:ind w:left="2520" w:hanging="180"/>
       </w:pPr>
-      <w:rPr/>
     </w:lvl>
     <w:lvl w:ilvl="3">
       <w:start w:val="1"/>
@@ -1003,7 +962,6 @@
         </w:tabs>
         <w:ind w:left="3240" w:hanging="360"/>
       </w:pPr>
-      <w:rPr/>
     </w:lvl>
     <w:lvl w:ilvl="4">
       <w:start w:val="1"/>
@@ -1016,7 +974,6 @@
         </w:tabs>
         <w:ind w:left="3960" w:hanging="360"/>
       </w:pPr>
-      <w:rPr/>
     </w:lvl>
     <w:lvl w:ilvl="5">
       <w:start w:val="1"/>
@@ -1029,7 +986,6 @@
         </w:tabs>
         <w:ind w:left="4680" w:hanging="180"/>
       </w:pPr>
-      <w:rPr/>
     </w:lvl>
     <w:lvl w:ilvl="6">
       <w:start w:val="1"/>
@@ -1042,7 +998,6 @@
         </w:tabs>
         <w:ind w:left="5400" w:hanging="360"/>
       </w:pPr>
-      <w:rPr/>
     </w:lvl>
     <w:lvl w:ilvl="7">
       <w:start w:val="1"/>
@@ -1055,7 +1010,6 @@
         </w:tabs>
         <w:ind w:left="6120" w:hanging="360"/>
       </w:pPr>
-      <w:rPr/>
     </w:lvl>
     <w:lvl w:ilvl="8">
       <w:start w:val="1"/>
@@ -1068,12 +1022,136 @@
         </w:tabs>
         <w:ind w:left="6840" w:hanging="180"/>
       </w:pPr>
-      <w:rPr/>
     </w:lvl>
   </w:abstractNum>
-  <w:abstractNum w:abstractNumId="3">
+  <w:abstractNum w:abstractNumId="2" w15:restartNumberingAfterBreak="0">
+    <w:nsid w:val="2FFF067B"/>
+    <w:multiLevelType w:val="multilevel"/>
+    <w:tmpl w:val="AAF89A2A"/>
     <w:lvl w:ilvl="0">
       <w:start w:val="1"/>
+      <w:numFmt w:val="none"/>
+      <w:suff w:val="nothing"/>
+      <w:lvlText w:val=""/>
+      <w:lvlJc w:val="left"/>
+      <w:pPr>
+        <w:tabs>
+          <w:tab w:val="num" w:pos="0"/>
+        </w:tabs>
+        <w:ind w:left="0" w:firstLine="0"/>
+      </w:pPr>
+    </w:lvl>
+    <w:lvl w:ilvl="1">
+      <w:start w:val="1"/>
+      <w:numFmt w:val="none"/>
+      <w:suff w:val="nothing"/>
+      <w:lvlText w:val=""/>
+      <w:lvlJc w:val="left"/>
+      <w:pPr>
+        <w:tabs>
+          <w:tab w:val="num" w:pos="0"/>
+        </w:tabs>
+        <w:ind w:left="0" w:firstLine="0"/>
+      </w:pPr>
+    </w:lvl>
+    <w:lvl w:ilvl="2">
+      <w:start w:val="1"/>
+      <w:numFmt w:val="none"/>
+      <w:suff w:val="nothing"/>
+      <w:lvlText w:val=""/>
+      <w:lvlJc w:val="left"/>
+      <w:pPr>
+        <w:tabs>
+          <w:tab w:val="num" w:pos="0"/>
+        </w:tabs>
+        <w:ind w:left="0" w:firstLine="0"/>
+      </w:pPr>
+    </w:lvl>
+    <w:lvl w:ilvl="3">
+      <w:start w:val="1"/>
+      <w:numFmt w:val="none"/>
+      <w:suff w:val="nothing"/>
+      <w:lvlText w:val=""/>
+      <w:lvlJc w:val="left"/>
+      <w:pPr>
+        <w:tabs>
+          <w:tab w:val="num" w:pos="0"/>
+        </w:tabs>
+        <w:ind w:left="0" w:firstLine="0"/>
+      </w:pPr>
+    </w:lvl>
+    <w:lvl w:ilvl="4">
+      <w:start w:val="1"/>
+      <w:numFmt w:val="none"/>
+      <w:suff w:val="nothing"/>
+      <w:lvlText w:val=""/>
+      <w:lvlJc w:val="left"/>
+      <w:pPr>
+        <w:tabs>
+          <w:tab w:val="num" w:pos="0"/>
+        </w:tabs>
+        <w:ind w:left="0" w:firstLine="0"/>
+      </w:pPr>
+    </w:lvl>
+    <w:lvl w:ilvl="5">
+      <w:start w:val="1"/>
+      <w:numFmt w:val="none"/>
+      <w:suff w:val="nothing"/>
+      <w:lvlText w:val=""/>
+      <w:lvlJc w:val="left"/>
+      <w:pPr>
+        <w:tabs>
+          <w:tab w:val="num" w:pos="0"/>
+        </w:tabs>
+        <w:ind w:left="0" w:firstLine="0"/>
+      </w:pPr>
+    </w:lvl>
+    <w:lvl w:ilvl="6">
+      <w:start w:val="1"/>
+      <w:numFmt w:val="none"/>
+      <w:suff w:val="nothing"/>
+      <w:lvlText w:val=""/>
+      <w:lvlJc w:val="left"/>
+      <w:pPr>
+        <w:tabs>
+          <w:tab w:val="num" w:pos="0"/>
+        </w:tabs>
+        <w:ind w:left="0" w:firstLine="0"/>
+      </w:pPr>
+    </w:lvl>
+    <w:lvl w:ilvl="7">
+      <w:start w:val="1"/>
+      <w:numFmt w:val="none"/>
+      <w:suff w:val="nothing"/>
+      <w:lvlText w:val=""/>
+      <w:lvlJc w:val="left"/>
+      <w:pPr>
+        <w:tabs>
+          <w:tab w:val="num" w:pos="0"/>
+        </w:tabs>
+        <w:ind w:left="0" w:firstLine="0"/>
+      </w:pPr>
+    </w:lvl>
+    <w:lvl w:ilvl="8">
+      <w:start w:val="1"/>
+      <w:numFmt w:val="none"/>
+      <w:suff w:val="nothing"/>
+      <w:lvlText w:val=""/>
+      <w:lvlJc w:val="left"/>
+      <w:pPr>
+        <w:tabs>
+          <w:tab w:val="num" w:pos="0"/>
+        </w:tabs>
+        <w:ind w:left="0" w:firstLine="0"/>
+      </w:pPr>
+    </w:lvl>
+  </w:abstractNum>
+  <w:abstractNum w:abstractNumId="3" w15:restartNumberingAfterBreak="0">
+    <w:nsid w:val="4F972253"/>
+    <w:multiLevelType w:val="multilevel"/>
+    <w:tmpl w:val="EBA47C34"/>
+    <w:lvl w:ilvl="0">
+      <w:start w:val="1"/>
       <w:numFmt w:val="lowerLetter"/>
       <w:lvlText w:val="%1."/>
       <w:lvlJc w:val="left"/>
@@ -1083,7 +1161,6 @@
         </w:tabs>
         <w:ind w:left="1080" w:hanging="360"/>
       </w:pPr>
-      <w:rPr/>
     </w:lvl>
     <w:lvl w:ilvl="1">
       <w:start w:val="1"/>
@@ -1096,7 +1173,6 @@
         </w:tabs>
         <w:ind w:left="1800" w:hanging="360"/>
       </w:pPr>
-      <w:rPr/>
     </w:lvl>
     <w:lvl w:ilvl="2">
       <w:start w:val="1"/>
@@ -1109,7 +1185,6 @@
         </w:tabs>
         <w:ind w:left="2520" w:hanging="180"/>
       </w:pPr>
-      <w:rPr/>
     </w:lvl>
     <w:lvl w:ilvl="3">
       <w:start w:val="1"/>
@@ -1122,7 +1197,6 @@
         </w:tabs>
         <w:ind w:left="3240" w:hanging="360"/>
       </w:pPr>
-      <w:rPr/>
     </w:lvl>
     <w:lvl w:ilvl="4">
       <w:start w:val="1"/>
@@ -1135,7 +1209,6 @@
         </w:tabs>
         <w:ind w:left="3960" w:hanging="360"/>
       </w:pPr>
-      <w:rPr/>
     </w:lvl>
     <w:lvl w:ilvl="5">
       <w:start w:val="1"/>
@@ -1148,7 +1221,6 @@
         </w:tabs>
         <w:ind w:left="4680" w:hanging="180"/>
       </w:pPr>
-      <w:rPr/>
     </w:lvl>
     <w:lvl w:ilvl="6">
       <w:start w:val="1"/>
@@ -1161,7 +1233,6 @@
         </w:tabs>
         <w:ind w:left="5400" w:hanging="360"/>
       </w:pPr>
-      <w:rPr/>
     </w:lvl>
     <w:lvl w:ilvl="7">
       <w:start w:val="1"/>
@@ -1174,7 +1245,6 @@
         </w:tabs>
         <w:ind w:left="6120" w:hanging="360"/>
       </w:pPr>
-      <w:rPr/>
     </w:lvl>
     <w:lvl w:ilvl="8">
       <w:start w:val="1"/>
@@ -1187,22 +1257,23 @@
         </w:tabs>
         <w:ind w:left="6840" w:hanging="180"/>
       </w:pPr>
-      <w:rPr/>
     </w:lvl>
   </w:abstractNum>
-  <w:abstractNum w:abstractNumId="4">
+  <w:abstractNum w:abstractNumId="4" w15:restartNumberingAfterBreak="0">
+    <w:nsid w:val="5D5831B1"/>
+    <w:multiLevelType w:val="multilevel"/>
+    <w:tmpl w:val="BD3E8446"/>
     <w:lvl w:ilvl="0">
       <w:start w:val="1"/>
-      <w:numFmt w:val="lowerLetter"/>
+      <w:numFmt w:val="decimal"/>
       <w:lvlText w:val="%1."/>
       <w:lvlJc w:val="left"/>
       <w:pPr>
         <w:tabs>
           <w:tab w:val="num" w:pos="0"/>
         </w:tabs>
-        <w:ind w:left="1080" w:hanging="360"/>
-      </w:pPr>
-      <w:rPr/>
+        <w:ind w:left="720" w:hanging="360"/>
+      </w:pPr>
     </w:lvl>
     <w:lvl w:ilvl="1">
       <w:start w:val="1"/>
@@ -1213,9 +1284,8 @@
         <w:tabs>
           <w:tab w:val="num" w:pos="0"/>
         </w:tabs>
-        <w:ind w:left="1800" w:hanging="360"/>
-      </w:pPr>
-      <w:rPr/>
+        <w:ind w:left="1440" w:hanging="360"/>
+      </w:pPr>
     </w:lvl>
     <w:lvl w:ilvl="2">
       <w:start w:val="1"/>
@@ -1226,9 +1296,8 @@
         <w:tabs>
           <w:tab w:val="num" w:pos="0"/>
         </w:tabs>
-        <w:ind w:left="2520" w:hanging="180"/>
-      </w:pPr>
-      <w:rPr/>
+        <w:ind w:left="2160" w:hanging="180"/>
+      </w:pPr>
     </w:lvl>
     <w:lvl w:ilvl="3">
       <w:start w:val="1"/>
@@ -1239,9 +1308,8 @@
         <w:tabs>
           <w:tab w:val="num" w:pos="0"/>
         </w:tabs>
-        <w:ind w:left="3240" w:hanging="360"/>
-      </w:pPr>
-      <w:rPr/>
+        <w:ind w:left="2880" w:hanging="360"/>
+      </w:pPr>
     </w:lvl>
     <w:lvl w:ilvl="4">
       <w:start w:val="1"/>
@@ -1252,9 +1320,8 @@
         <w:tabs>
           <w:tab w:val="num" w:pos="0"/>
         </w:tabs>
-        <w:ind w:left="3960" w:hanging="360"/>
-      </w:pPr>
-      <w:rPr/>
+        <w:ind w:left="3600" w:hanging="360"/>
+      </w:pPr>
     </w:lvl>
     <w:lvl w:ilvl="5">
       <w:start w:val="1"/>
@@ -1265,9 +1332,8 @@
         <w:tabs>
           <w:tab w:val="num" w:pos="0"/>
         </w:tabs>
-        <w:ind w:left="4680" w:hanging="180"/>
-      </w:pPr>
-      <w:rPr/>
+        <w:ind w:left="4320" w:hanging="180"/>
+      </w:pPr>
     </w:lvl>
     <w:lvl w:ilvl="6">
       <w:start w:val="1"/>
@@ -1278,9 +1344,8 @@
         <w:tabs>
           <w:tab w:val="num" w:pos="0"/>
         </w:tabs>
-        <w:ind w:left="5400" w:hanging="360"/>
-      </w:pPr>
-      <w:rPr/>
+        <w:ind w:left="5040" w:hanging="360"/>
+      </w:pPr>
     </w:lvl>
     <w:lvl w:ilvl="7">
       <w:start w:val="1"/>
@@ -1291,9 +1356,8 @@
         <w:tabs>
           <w:tab w:val="num" w:pos="0"/>
         </w:tabs>
-        <w:ind w:left="6120" w:hanging="360"/>
-      </w:pPr>
-      <w:rPr/>
+        <w:ind w:left="5760" w:hanging="360"/>
+      </w:pPr>
     </w:lvl>
     <w:lvl w:ilvl="8">
       <w:start w:val="1"/>
@@ -1304,12 +1368,14 @@
         <w:tabs>
           <w:tab w:val="num" w:pos="0"/>
         </w:tabs>
-        <w:ind w:left="6840" w:hanging="180"/>
-      </w:pPr>
-      <w:rPr/>
+        <w:ind w:left="6480" w:hanging="180"/>
+      </w:pPr>
     </w:lvl>
   </w:abstractNum>
-  <w:abstractNum w:abstractNumId="5">
+  <w:abstractNum w:abstractNumId="5" w15:restartNumberingAfterBreak="0">
+    <w:nsid w:val="6D09401E"/>
+    <w:multiLevelType w:val="multilevel"/>
+    <w:tmpl w:val="F1086A9E"/>
     <w:lvl w:ilvl="0">
       <w:start w:val="1"/>
       <w:numFmt w:val="lowerLetter"/>
@@ -1321,7 +1387,6 @@
         </w:tabs>
         <w:ind w:left="1080" w:hanging="360"/>
       </w:pPr>
-      <w:rPr/>
     </w:lvl>
     <w:lvl w:ilvl="1">
       <w:start w:val="1"/>
@@ -1334,7 +1399,6 @@
         </w:tabs>
         <w:ind w:left="1800" w:hanging="360"/>
       </w:pPr>
-      <w:rPr/>
     </w:lvl>
     <w:lvl w:ilvl="2">
       <w:start w:val="1"/>
@@ -1347,7 +1411,6 @@
         </w:tabs>
         <w:ind w:left="2520" w:hanging="180"/>
       </w:pPr>
-      <w:rPr/>
     </w:lvl>
     <w:lvl w:ilvl="3">
       <w:start w:val="1"/>
@@ -1360,7 +1423,6 @@
         </w:tabs>
         <w:ind w:left="3240" w:hanging="360"/>
       </w:pPr>
-      <w:rPr/>
     </w:lvl>
     <w:lvl w:ilvl="4">
       <w:start w:val="1"/>
@@ -1373,7 +1435,6 @@
         </w:tabs>
         <w:ind w:left="3960" w:hanging="360"/>
       </w:pPr>
-      <w:rPr/>
     </w:lvl>
     <w:lvl w:ilvl="5">
       <w:start w:val="1"/>
@@ -1386,7 +1447,6 @@
         </w:tabs>
         <w:ind w:left="4680" w:hanging="180"/>
       </w:pPr>
-      <w:rPr/>
     </w:lvl>
     <w:lvl w:ilvl="6">
       <w:start w:val="1"/>
@@ -1399,7 +1459,6 @@
         </w:tabs>
         <w:ind w:left="5400" w:hanging="360"/>
       </w:pPr>
-      <w:rPr/>
     </w:lvl>
     <w:lvl w:ilvl="7">
       <w:start w:val="1"/>
@@ -1412,7 +1471,6 @@
         </w:tabs>
         <w:ind w:left="6120" w:hanging="360"/>
       </w:pPr>
-      <w:rPr/>
     </w:lvl>
     <w:lvl w:ilvl="8">
       <w:start w:val="1"/>
@@ -1425,10 +1483,12 @@
         </w:tabs>
         <w:ind w:left="6840" w:hanging="180"/>
       </w:pPr>
-      <w:rPr/>
     </w:lvl>
   </w:abstractNum>
-  <w:abstractNum w:abstractNumId="6">
+  <w:abstractNum w:abstractNumId="6" w15:restartNumberingAfterBreak="0">
+    <w:nsid w:val="7256116A"/>
+    <w:multiLevelType w:val="multilevel"/>
+    <w:tmpl w:val="7624B7E4"/>
     <w:lvl w:ilvl="0">
       <w:start w:val="1"/>
       <w:numFmt w:val="lowerLetter"/>
@@ -1440,7 +1500,6 @@
         </w:tabs>
         <w:ind w:left="1080" w:hanging="360"/>
       </w:pPr>
-      <w:rPr/>
     </w:lvl>
     <w:lvl w:ilvl="1">
       <w:start w:val="1"/>
@@ -1453,7 +1512,6 @@
         </w:tabs>
         <w:ind w:left="1800" w:hanging="360"/>
       </w:pPr>
-      <w:rPr/>
     </w:lvl>
     <w:lvl w:ilvl="2">
       <w:start w:val="1"/>
@@ -1466,7 +1524,6 @@
         </w:tabs>
         <w:ind w:left="2520" w:hanging="180"/>
       </w:pPr>
-      <w:rPr/>
     </w:lvl>
     <w:lvl w:ilvl="3">
       <w:start w:val="1"/>
@@ -1479,7 +1536,6 @@
         </w:tabs>
         <w:ind w:left="3240" w:hanging="360"/>
       </w:pPr>
-      <w:rPr/>
     </w:lvl>
     <w:lvl w:ilvl="4">
       <w:start w:val="1"/>
@@ -1492,7 +1548,6 @@
         </w:tabs>
         <w:ind w:left="3960" w:hanging="360"/>
       </w:pPr>
-      <w:rPr/>
     </w:lvl>
     <w:lvl w:ilvl="5">
       <w:start w:val="1"/>
@@ -1505,7 +1560,6 @@
         </w:tabs>
         <w:ind w:left="4680" w:hanging="180"/>
       </w:pPr>
-      <w:rPr/>
     </w:lvl>
     <w:lvl w:ilvl="6">
       <w:start w:val="1"/>
@@ -1518,7 +1572,6 @@
         </w:tabs>
         <w:ind w:left="5400" w:hanging="360"/>
       </w:pPr>
-      <w:rPr/>
     </w:lvl>
     <w:lvl w:ilvl="7">
       <w:start w:val="1"/>
@@ -1531,7 +1584,6 @@
         </w:tabs>
         <w:ind w:left="6120" w:hanging="360"/>
       </w:pPr>
-      <w:rPr/>
     </w:lvl>
     <w:lvl w:ilvl="8">
       <w:start w:val="1"/>
@@ -1544,10 +1596,12 @@
         </w:tabs>
         <w:ind w:left="6840" w:hanging="180"/>
       </w:pPr>
-      <w:rPr/>
     </w:lvl>
   </w:abstractNum>
-  <w:abstractNum w:abstractNumId="7">
+  <w:abstractNum w:abstractNumId="7" w15:restartNumberingAfterBreak="0">
+    <w:nsid w:val="7B443AF4"/>
+    <w:multiLevelType w:val="multilevel"/>
+    <w:tmpl w:val="C040D6B2"/>
     <w:lvl w:ilvl="0">
       <w:start w:val="1"/>
       <w:numFmt w:val="lowerLetter"/>
@@ -1559,7 +1613,6 @@
         </w:tabs>
         <w:ind w:left="1080" w:hanging="360"/>
       </w:pPr>
-      <w:rPr/>
     </w:lvl>
     <w:lvl w:ilvl="1">
       <w:start w:val="1"/>
@@ -1572,7 +1625,6 @@
         </w:tabs>
         <w:ind w:left="1800" w:hanging="360"/>
       </w:pPr>
-      <w:rPr/>
     </w:lvl>
     <w:lvl w:ilvl="2">
       <w:start w:val="1"/>
@@ -1585,7 +1637,6 @@
         </w:tabs>
         <w:ind w:left="2520" w:hanging="180"/>
       </w:pPr>
-      <w:rPr/>
     </w:lvl>
     <w:lvl w:ilvl="3">
       <w:start w:val="1"/>
@@ -1598,7 +1649,6 @@
         </w:tabs>
         <w:ind w:left="3240" w:hanging="360"/>
       </w:pPr>
-      <w:rPr/>
     </w:lvl>
     <w:lvl w:ilvl="4">
       <w:start w:val="1"/>
@@ -1611,7 +1661,6 @@
         </w:tabs>
         <w:ind w:left="3960" w:hanging="360"/>
       </w:pPr>
-      <w:rPr/>
     </w:lvl>
     <w:lvl w:ilvl="5">
       <w:start w:val="1"/>
@@ -1624,7 +1673,6 @@
         </w:tabs>
         <w:ind w:left="4680" w:hanging="180"/>
       </w:pPr>
-      <w:rPr/>
     </w:lvl>
     <w:lvl w:ilvl="6">
       <w:start w:val="1"/>
@@ -1637,7 +1685,6 @@
         </w:tabs>
         <w:ind w:left="5400" w:hanging="360"/>
       </w:pPr>
-      <w:rPr/>
     </w:lvl>
     <w:lvl w:ilvl="7">
       <w:start w:val="1"/>
@@ -1650,7 +1697,6 @@
         </w:tabs>
         <w:ind w:left="6120" w:hanging="360"/>
       </w:pPr>
-      <w:rPr/>
     </w:lvl>
     <w:lvl w:ilvl="8">
       <w:start w:val="1"/>
@@ -1663,161 +1709,41 @@
         </w:tabs>
         <w:ind w:left="6840" w:hanging="180"/>
       </w:pPr>
-      <w:rPr/>
     </w:lvl>
   </w:abstractNum>
-  <w:abstractNum w:abstractNumId="8">
-    <w:lvl w:ilvl="0">
-      <w:start w:val="1"/>
-      <w:numFmt w:val="none"/>
-      <w:suff w:val="nothing"/>
-      <w:lvlText w:val=""/>
-      <w:lvlJc w:val="left"/>
-      <w:pPr>
-        <w:tabs>
-          <w:tab w:val="num" w:pos="0"/>
-        </w:tabs>
-        <w:ind w:left="0" w:hanging="0"/>
-      </w:pPr>
-    </w:lvl>
-    <w:lvl w:ilvl="1">
-      <w:start w:val="1"/>
-      <w:numFmt w:val="none"/>
-      <w:suff w:val="nothing"/>
-      <w:lvlText w:val=""/>
-      <w:lvlJc w:val="left"/>
-      <w:pPr>
-        <w:tabs>
-          <w:tab w:val="num" w:pos="0"/>
-        </w:tabs>
-        <w:ind w:left="0" w:hanging="0"/>
-      </w:pPr>
-    </w:lvl>
-    <w:lvl w:ilvl="2">
-      <w:start w:val="1"/>
-      <w:numFmt w:val="none"/>
-      <w:suff w:val="nothing"/>
-      <w:lvlText w:val=""/>
-      <w:lvlJc w:val="left"/>
-      <w:pPr>
-        <w:tabs>
-          <w:tab w:val="num" w:pos="0"/>
-        </w:tabs>
-        <w:ind w:left="0" w:hanging="0"/>
-      </w:pPr>
-    </w:lvl>
-    <w:lvl w:ilvl="3">
-      <w:start w:val="1"/>
-      <w:numFmt w:val="none"/>
-      <w:suff w:val="nothing"/>
-      <w:lvlText w:val=""/>
-      <w:lvlJc w:val="left"/>
-      <w:pPr>
-        <w:tabs>
-          <w:tab w:val="num" w:pos="0"/>
-        </w:tabs>
-        <w:ind w:left="0" w:hanging="0"/>
-      </w:pPr>
-    </w:lvl>
-    <w:lvl w:ilvl="4">
-      <w:start w:val="1"/>
-      <w:numFmt w:val="none"/>
-      <w:suff w:val="nothing"/>
-      <w:lvlText w:val=""/>
-      <w:lvlJc w:val="left"/>
-      <w:pPr>
-        <w:tabs>
-          <w:tab w:val="num" w:pos="0"/>
-        </w:tabs>
-        <w:ind w:left="0" w:hanging="0"/>
-      </w:pPr>
-    </w:lvl>
-    <w:lvl w:ilvl="5">
-      <w:start w:val="1"/>
-      <w:numFmt w:val="none"/>
-      <w:suff w:val="nothing"/>
-      <w:lvlText w:val=""/>
-      <w:lvlJc w:val="left"/>
-      <w:pPr>
-        <w:tabs>
-          <w:tab w:val="num" w:pos="0"/>
-        </w:tabs>
-        <w:ind w:left="0" w:hanging="0"/>
-      </w:pPr>
-    </w:lvl>
-    <w:lvl w:ilvl="6">
-      <w:start w:val="1"/>
-      <w:numFmt w:val="none"/>
-      <w:suff w:val="nothing"/>
-      <w:lvlText w:val=""/>
-      <w:lvlJc w:val="left"/>
-      <w:pPr>
-        <w:tabs>
-          <w:tab w:val="num" w:pos="0"/>
-        </w:tabs>
-        <w:ind w:left="0" w:hanging="0"/>
-      </w:pPr>
-    </w:lvl>
-    <w:lvl w:ilvl="7">
-      <w:start w:val="1"/>
-      <w:numFmt w:val="none"/>
-      <w:suff w:val="nothing"/>
-      <w:lvlText w:val=""/>
-      <w:lvlJc w:val="left"/>
-      <w:pPr>
-        <w:tabs>
-          <w:tab w:val="num" w:pos="0"/>
-        </w:tabs>
-        <w:ind w:left="0" w:hanging="0"/>
-      </w:pPr>
-    </w:lvl>
-    <w:lvl w:ilvl="8">
-      <w:start w:val="1"/>
-      <w:numFmt w:val="none"/>
-      <w:suff w:val="nothing"/>
-      <w:lvlText w:val=""/>
-      <w:lvlJc w:val="left"/>
-      <w:pPr>
-        <w:tabs>
-          <w:tab w:val="num" w:pos="0"/>
-        </w:tabs>
-        <w:ind w:left="0" w:hanging="0"/>
-      </w:pPr>
-    </w:lvl>
-  </w:abstractNum>
-  <w:num w:numId="1">
+  <w:num w:numId="1" w16cid:durableId="560558493">
+    <w:abstractNumId w:val="4"/>
+  </w:num>
+  <w:num w:numId="2" w16cid:durableId="1992558805">
+    <w:abstractNumId w:val="3"/>
+  </w:num>
+  <w:num w:numId="3" w16cid:durableId="1552838159">
+    <w:abstractNumId w:val="0"/>
+  </w:num>
+  <w:num w:numId="4" w16cid:durableId="2029408262">
     <w:abstractNumId w:val="1"/>
   </w:num>
-  <w:num w:numId="2">
-    <w:abstractNumId w:val="2"/>
+  <w:num w:numId="5" w16cid:durableId="461120217">
+    <w:abstractNumId w:val="7"/>
   </w:num>
-  <w:num w:numId="3">
-    <w:abstractNumId w:val="3"/>
+  <w:num w:numId="6" w16cid:durableId="1114406358">
+    <w:abstractNumId w:val="6"/>
   </w:num>
-  <w:num w:numId="4">
-    <w:abstractNumId w:val="4"/>
-  </w:num>
-  <w:num w:numId="5">
+  <w:num w:numId="7" w16cid:durableId="1250851620">
     <w:abstractNumId w:val="5"/>
   </w:num>
-  <w:num w:numId="6">
-    <w:abstractNumId w:val="6"/>
-  </w:num>
-  <w:num w:numId="7">
-    <w:abstractNumId w:val="7"/>
-  </w:num>
-  <w:num w:numId="8">
-    <w:abstractNumId w:val="8"/>
+  <w:num w:numId="8" w16cid:durableId="1451901265">
+    <w:abstractNumId w:val="2"/>
   </w:num>
 </w:numbering>
 </file>
 
 <file path=word/styles.xml><?xml version="1.0" encoding="utf-8"?>
-<w:styles xmlns:w="http://schemas.openxmlformats.org/wordprocessingml/2006/main" xmlns:w14="http://schemas.microsoft.com/office/word/2010/wordml" xmlns:mc="http://schemas.openxmlformats.org/markup-compatibility/2006" mc:Ignorable="w14">
+<w:styles xmlns:mc="http://schemas.openxmlformats.org/markup-compatibility/2006" xmlns:r="http://schemas.openxmlformats.org/officeDocument/2006/relationships" xmlns:w="http://schemas.openxmlformats.org/wordprocessingml/2006/main" xmlns:w14="http://schemas.microsoft.com/office/word/2010/wordml" xmlns:w15="http://schemas.microsoft.com/office/word/2012/wordml" xmlns:w16cex="http://schemas.microsoft.com/office/word/2018/wordml/cex" xmlns:w16cid="http://schemas.microsoft.com/office/word/2016/wordml/cid" xmlns:w16="http://schemas.microsoft.com/office/word/2018/wordml" xmlns:w16du="http://schemas.microsoft.com/office/word/2023/wordml/word16du" xmlns:w16sdtdh="http://schemas.microsoft.com/office/word/2020/wordml/sdtdatahash" xmlns:w16sdtfl="http://schemas.microsoft.com/office/word/2024/wordml/sdtformatlock" xmlns:w16se="http://schemas.microsoft.com/office/word/2015/wordml/symex" mc:Ignorable="w14 w15 w16se w16cid w16 w16cex w16sdtdh w16sdtfl w16du">
   <w:docDefaults>
     <w:rPrDefault>
       <w:rPr>
-        <w:rFonts w:ascii="Calibri" w:hAnsi="Calibri" w:eastAsia="Calibri" w:cs="" w:asciiTheme="minorHAnsi" w:cstheme="minorBidi" w:eastAsiaTheme="minorHAnsi" w:hAnsiTheme="minorHAnsi"/>
+        <w:rFonts w:asciiTheme="minorHAnsi" w:eastAsiaTheme="minorHAnsi" w:hAnsiTheme="minorHAnsi" w:cstheme="minorBidi"/>
         <w:sz w:val="22"/>
         <w:szCs w:val="22"/>
         <w:lang w:val="en-US" w:eastAsia="en-US" w:bidi="ar-SA"/>
@@ -1825,21 +1751,21 @@
     </w:rPrDefault>
     <w:pPrDefault>
       <w:pPr>
-        <w:suppressAutoHyphens w:val="true"/>
+        <w:suppressAutoHyphens/>
       </w:pPr>
     </w:pPrDefault>
   </w:docDefaults>
   <w:latentStyles w:defLockedState="0" w:defUIPriority="99" w:defSemiHidden="0" w:defUnhideWhenUsed="0" w:defQFormat="0" w:count="376">
     <w:lsdException w:name="Normal" w:uiPriority="0" w:qFormat="1"/>
     <w:lsdException w:name="heading 1" w:uiPriority="9" w:qFormat="1"/>
-    <w:lsdException w:name="heading 2" w:uiPriority="9" w:semiHidden="1" w:unhideWhenUsed="1" w:qFormat="1"/>
-    <w:lsdException w:name="heading 3" w:uiPriority="9" w:semiHidden="1" w:unhideWhenUsed="1" w:qFormat="1"/>
-    <w:lsdException w:name="heading 4" w:uiPriority="9" w:semiHidden="1" w:unhideWhenUsed="1" w:qFormat="1"/>
-    <w:lsdException w:name="heading 5" w:uiPriority="9" w:semiHidden="1" w:unhideWhenUsed="1" w:qFormat="1"/>
-    <w:lsdException w:name="heading 6" w:uiPriority="9" w:semiHidden="1" w:unhideWhenUsed="1" w:qFormat="1"/>
-    <w:lsdException w:name="heading 7" w:uiPriority="9" w:semiHidden="1" w:unhideWhenUsed="1" w:qFormat="1"/>
-    <w:lsdException w:name="heading 8" w:uiPriority="9" w:semiHidden="1" w:unhideWhenUsed="1" w:qFormat="1"/>
-    <w:lsdException w:name="heading 9" w:uiPriority="9" w:semiHidden="1" w:unhideWhenUsed="1" w:qFormat="1"/>
+    <w:lsdException w:name="heading 2" w:semiHidden="1" w:uiPriority="9" w:unhideWhenUsed="1" w:qFormat="1"/>
+    <w:lsdException w:name="heading 3" w:semiHidden="1" w:uiPriority="9" w:unhideWhenUsed="1" w:qFormat="1"/>
+    <w:lsdException w:name="heading 4" w:semiHidden="1" w:uiPriority="9" w:unhideWhenUsed="1" w:qFormat="1"/>
+    <w:lsdException w:name="heading 5" w:semiHidden="1" w:uiPriority="9" w:unhideWhenUsed="1" w:qFormat="1"/>
+    <w:lsdException w:name="heading 6" w:semiHidden="1" w:uiPriority="9" w:unhideWhenUsed="1" w:qFormat="1"/>
+    <w:lsdException w:name="heading 7" w:semiHidden="1" w:uiPriority="9" w:unhideWhenUsed="1" w:qFormat="1"/>
+    <w:lsdException w:name="heading 8" w:semiHidden="1" w:uiPriority="9" w:unhideWhenUsed="1" w:qFormat="1"/>
+    <w:lsdException w:name="heading 9" w:semiHidden="1" w:uiPriority="9" w:unhideWhenUsed="1" w:qFormat="1"/>
     <w:lsdException w:name="index 1" w:semiHidden="1" w:unhideWhenUsed="1"/>
     <w:lsdException w:name="index 2" w:semiHidden="1" w:unhideWhenUsed="1"/>
     <w:lsdException w:name="index 3" w:semiHidden="1" w:unhideWhenUsed="1"/>
@@ -1849,22 +1775,22 @@
     <w:lsdException w:name="index 7" w:semiHidden="1" w:unhideWhenUsed="1"/>
     <w:lsdException w:name="index 8" w:semiHidden="1" w:unhideWhenUsed="1"/>
     <w:lsdException w:name="index 9" w:semiHidden="1" w:unhideWhenUsed="1"/>
-    <w:lsdException w:name="toc 1" w:uiPriority="39" w:semiHidden="1" w:unhideWhenUsed="1"/>
-    <w:lsdException w:name="toc 2" w:uiPriority="39" w:semiHidden="1" w:unhideWhenUsed="1"/>
-    <w:lsdException w:name="toc 3" w:uiPriority="39" w:semiHidden="1" w:unhideWhenUsed="1"/>
-    <w:lsdException w:name="toc 4" w:uiPriority="39" w:semiHidden="1" w:unhideWhenUsed="1"/>
-    <w:lsdException w:name="toc 5" w:uiPriority="39" w:semiHidden="1" w:unhideWhenUsed="1"/>
-    <w:lsdException w:name="toc 6" w:uiPriority="39" w:semiHidden="1" w:unhideWhenUsed="1"/>
-    <w:lsdException w:name="toc 7" w:uiPriority="39" w:semiHidden="1" w:unhideWhenUsed="1"/>
-    <w:lsdException w:name="toc 8" w:uiPriority="39" w:semiHidden="1" w:unhideWhenUsed="1"/>
-    <w:lsdException w:name="toc 9" w:uiPriority="39" w:semiHidden="1" w:unhideWhenUsed="1"/>
+    <w:lsdException w:name="toc 1" w:semiHidden="1" w:uiPriority="39" w:unhideWhenUsed="1"/>
+    <w:lsdException w:name="toc 2" w:semiHidden="1" w:uiPriority="39" w:unhideWhenUsed="1"/>
+    <w:lsdException w:name="toc 3" w:semiHidden="1" w:uiPriority="39" w:unhideWhenUsed="1"/>
+    <w:lsdException w:name="toc 4" w:semiHidden="1" w:uiPriority="39" w:unhideWhenUsed="1"/>
+    <w:lsdException w:name="toc 5" w:semiHidden="1" w:uiPriority="39" w:unhideWhenUsed="1"/>
+    <w:lsdException w:name="toc 6" w:semiHidden="1" w:uiPriority="39" w:unhideWhenUsed="1"/>
+    <w:lsdException w:name="toc 7" w:semiHidden="1" w:uiPriority="39" w:unhideWhenUsed="1"/>
+    <w:lsdException w:name="toc 8" w:semiHidden="1" w:uiPriority="39" w:unhideWhenUsed="1"/>
+    <w:lsdException w:name="toc 9" w:semiHidden="1" w:uiPriority="39" w:unhideWhenUsed="1"/>
     <w:lsdException w:name="Normal Indent" w:semiHidden="1" w:unhideWhenUsed="1"/>
     <w:lsdException w:name="footnote text" w:semiHidden="1" w:unhideWhenUsed="1"/>
     <w:lsdException w:name="annotation text" w:semiHidden="1" w:unhideWhenUsed="1"/>
     <w:lsdException w:name="header" w:semiHidden="1" w:unhideWhenUsed="1"/>
     <w:lsdException w:name="footer" w:semiHidden="1" w:unhideWhenUsed="1"/>
     <w:lsdException w:name="index heading" w:semiHidden="1" w:unhideWhenUsed="1"/>
-    <w:lsdException w:name="caption" w:uiPriority="35" w:semiHidden="1" w:unhideWhenUsed="1" w:qFormat="1"/>
+    <w:lsdException w:name="caption" w:semiHidden="1" w:uiPriority="35" w:unhideWhenUsed="1" w:qFormat="1"/>
     <w:lsdException w:name="table of figures" w:semiHidden="1" w:unhideWhenUsed="1"/>
     <w:lsdException w:name="envelope address" w:semiHidden="1" w:unhideWhenUsed="1"/>
     <w:lsdException w:name="envelope return" w:semiHidden="1" w:unhideWhenUsed="1"/>
@@ -1895,7 +1821,7 @@
     <w:lsdException w:name="Title" w:uiPriority="10" w:qFormat="1"/>
     <w:lsdException w:name="Closing" w:semiHidden="1" w:unhideWhenUsed="1"/>
     <w:lsdException w:name="Signature" w:semiHidden="1" w:unhideWhenUsed="1"/>
-    <w:lsdException w:name="Default Paragraph Font" w:uiPriority="1" w:semiHidden="1" w:unhideWhenUsed="1"/>
+    <w:lsdException w:name="Default Paragraph Font" w:semiHidden="1" w:uiPriority="1" w:unhideWhenUsed="1"/>
     <w:lsdException w:name="Body Text" w:semiHidden="1" w:unhideWhenUsed="1"/>
     <w:lsdException w:name="Body Text Indent" w:semiHidden="1" w:unhideWhenUsed="1"/>
     <w:lsdException w:name="List Continue" w:semiHidden="1" w:unhideWhenUsed="1"/>
@@ -2095,8 +2021,8 @@
     <w:lsdException w:name="Subtle Reference" w:uiPriority="31" w:qFormat="1"/>
     <w:lsdException w:name="Intense Reference" w:uiPriority="32" w:qFormat="1"/>
     <w:lsdException w:name="Book Title" w:uiPriority="33" w:qFormat="1"/>
-    <w:lsdException w:name="Bibliography" w:uiPriority="37" w:semiHidden="1" w:unhideWhenUsed="1"/>
-    <w:lsdException w:name="TOC Heading" w:uiPriority="39" w:semiHidden="1" w:unhideWhenUsed="1" w:qFormat="1"/>
+    <w:lsdException w:name="Bibliography" w:semiHidden="1" w:uiPriority="37" w:unhideWhenUsed="1"/>
+    <w:lsdException w:name="TOC Heading" w:semiHidden="1" w:uiPriority="39" w:unhideWhenUsed="1" w:qFormat="1"/>
     <w:lsdException w:name="Plain Table 1" w:uiPriority="41"/>
     <w:lsdException w:name="Plain Table 2" w:uiPriority="42"/>
     <w:lsdException w:name="Plain Table 3" w:uiPriority="43"/>
@@ -2207,38 +2133,46 @@
     <w:lsdException w:name="Unresolved Mention" w:semiHidden="1" w:unhideWhenUsed="1"/>
     <w:lsdException w:name="Smart Link" w:semiHidden="1" w:unhideWhenUsed="1"/>
   </w:latentStyles>
-  <w:style w:type="paragraph" w:styleId="Normal" w:default="1">
+  <w:style w:type="paragraph" w:default="1" w:styleId="Normal">
     <w:name w:val="Normal"/>
     <w:qFormat/>
     <w:pPr>
-      <w:widowControl/>
-      <w:bidi w:val="0"/>
-      <w:spacing w:lineRule="auto" w:line="259" w:before="0" w:after="160"/>
-      <w:jc w:val="left"/>
+      <w:spacing w:after="160" w:line="259" w:lineRule="auto"/>
     </w:pPr>
-    <w:rPr>
-      <w:rFonts w:ascii="Calibri" w:hAnsi="Calibri" w:eastAsia="Calibri" w:cs="" w:asciiTheme="minorHAnsi" w:cstheme="minorBidi" w:eastAsiaTheme="minorHAnsi" w:hAnsiTheme="minorHAnsi"/>
-      <w:color w:val="auto"/>
-      <w:kern w:val="0"/>
-      <w:sz w:val="22"/>
-      <w:szCs w:val="22"/>
-      <w:lang w:val="en-US" w:eastAsia="en-US" w:bidi="ar-SA"/>
-    </w:rPr>
   </w:style>
-  <w:style w:type="character" w:styleId="DefaultParagraphFont" w:default="1">
+  <w:style w:type="character" w:default="1" w:styleId="DefaultParagraphFont">
     <w:name w:val="Default Paragraph Font"/>
     <w:uiPriority w:val="1"/>
     <w:semiHidden/>
     <w:unhideWhenUsed/>
-    <w:qFormat/>
-    <w:rPr/>
+  </w:style>
+  <w:style w:type="table" w:default="1" w:styleId="TableNormal">
+    <w:name w:val="Normal Table"/>
+    <w:uiPriority w:val="99"/>
+    <w:semiHidden/>
+    <w:unhideWhenUsed/>
+    <w:tblPr>
+      <w:tblInd w:w="0" w:type="dxa"/>
+      <w:tblCellMar>
+        <w:top w:w="0" w:type="dxa"/>
+        <w:left w:w="108" w:type="dxa"/>
+        <w:bottom w:w="0" w:type="dxa"/>
+        <w:right w:w="108" w:type="dxa"/>
+      </w:tblCellMar>
+    </w:tblPr>
+  </w:style>
+  <w:style w:type="numbering" w:default="1" w:styleId="NoList">
+    <w:name w:val="No List"/>
+    <w:uiPriority w:val="99"/>
+    <w:semiHidden/>
+    <w:unhideWhenUsed/>
   </w:style>
   <w:style w:type="character" w:styleId="Hyperlink">
     <w:name w:val="Hyperlink"/>
     <w:basedOn w:val="DefaultParagraphFont"/>
     <w:uiPriority w:val="99"/>
     <w:unhideWhenUsed/>
-    <w:rsid w:val="00117b21"/>
+    <w:rsid w:val="00117B21"/>
     <w:rPr>
       <w:color w:val="0000FF"/>
       <w:u w:val="single"/>
@@ -2251,23 +2185,23 @@
     <w:semiHidden/>
     <w:unhideWhenUsed/>
     <w:qFormat/>
-    <w:rsid w:val="007a49c6"/>
+    <w:rsid w:val="007A49C6"/>
     <w:rPr>
       <w:color w:val="605E5C"/>
-      <w:shd w:fill="E1DFDD" w:val="clear"/>
+      <w:shd w:val="clear" w:color="auto" w:fill="E1DFDD"/>
     </w:rPr>
   </w:style>
-  <w:style w:type="paragraph" w:styleId="Heading">
+  <w:style w:type="paragraph" w:customStyle="1" w:styleId="Heading">
     <w:name w:val="Heading"/>
     <w:basedOn w:val="Normal"/>
     <w:next w:val="BodyText"/>
     <w:qFormat/>
     <w:pPr>
-      <w:keepNext w:val="true"/>
+      <w:keepNext/>
       <w:spacing w:before="240" w:after="120"/>
     </w:pPr>
     <w:rPr>
-      <w:rFonts w:ascii="Liberation Sans" w:hAnsi="Liberation Sans" w:eastAsia="Noto Sans CJK SC" w:cs="Noto Sans"/>
+      <w:rFonts w:ascii="Liberation Sans" w:eastAsia="Noto Sans CJK SC" w:hAnsi="Liberation Sans" w:cs="Noto Sans"/>
       <w:sz w:val="28"/>
       <w:szCs w:val="28"/>
     </w:rPr>
@@ -2276,14 +2210,12 @@
     <w:name w:val="Body Text"/>
     <w:basedOn w:val="Normal"/>
     <w:pPr>
-      <w:spacing w:lineRule="auto" w:line="276" w:before="0" w:after="140"/>
+      <w:spacing w:after="140" w:line="276" w:lineRule="auto"/>
     </w:pPr>
-    <w:rPr/>
   </w:style>
   <w:style w:type="paragraph" w:styleId="List">
     <w:name w:val="List"/>
     <w:basedOn w:val="BodyText"/>
-    <w:pPr/>
     <w:rPr>
       <w:rFonts w:cs="Noto Sans"/>
     </w:rPr>
@@ -2304,7 +2236,7 @@
       <w:szCs w:val="24"/>
     </w:rPr>
   </w:style>
-  <w:style w:type="paragraph" w:styleId="Index">
+  <w:style w:type="paragraph" w:customStyle="1" w:styleId="Index">
     <w:name w:val="Index"/>
     <w:basedOn w:val="Normal"/>
     <w:qFormat/>
@@ -2320,87 +2252,64 @@
     <w:basedOn w:val="Normal"/>
     <w:uiPriority w:val="34"/>
     <w:qFormat/>
-    <w:rsid w:val="00117b21"/>
+    <w:rsid w:val="00117B21"/>
     <w:pPr>
-      <w:spacing w:before="0" w:after="160"/>
       <w:ind w:left="720"/>
       <w:contextualSpacing/>
     </w:pPr>
-    <w:rPr/>
-  </w:style>
-  <w:style w:type="numbering" w:styleId="NoList" w:default="1">
-    <w:name w:val="No List"/>
-    <w:uiPriority w:val="99"/>
-    <w:semiHidden/>
-    <w:unhideWhenUsed/>
-    <w:qFormat/>
-  </w:style>
-  <w:style w:type="table" w:default="1" w:styleId="TableNormal">
-    <w:name w:val="Normal Table"/>
-    <w:uiPriority w:val="99"/>
-    <w:semiHidden/>
-    <w:unhideWhenUsed/>
-    <w:tblPr>
-      <w:tblCellMar>
-        <w:top w:w="0" w:type="dxa"/>
-        <w:left w:w="108" w:type="dxa"/>
-        <w:bottom w:w="0" w:type="dxa"/>
-        <w:right w:w="108" w:type="dxa"/>
-      </w:tblCellMar>
-    </w:tblPr>
   </w:style>
 </w:styles>
 </file>
 
 <file path=word/theme/theme1.xml><?xml version="1.0" encoding="utf-8"?>
-<a:theme xmlns:a="http://schemas.openxmlformats.org/drawingml/2006/main" xmlns:r="http://schemas.openxmlformats.org/officeDocument/2006/relationships" name="Office Theme">
+<a:theme xmlns:a="http://schemas.openxmlformats.org/drawingml/2006/main" name="Office Theme">
   <a:themeElements>
     <a:clrScheme name="Office">
       <a:dk1>
         <a:srgbClr val="000000"/>
       </a:dk1>
       <a:lt1>
-        <a:srgbClr val="ffffff"/>
+        <a:srgbClr val="FFFFFF"/>
       </a:lt1>
       <a:dk2>
-        <a:srgbClr val="44546a"/>
+        <a:srgbClr val="44546A"/>
       </a:dk2>
       <a:lt2>
-        <a:srgbClr val="e7e6e6"/>
+        <a:srgbClr val="E7E6E6"/>
       </a:lt2>
       <a:accent1>
-        <a:srgbClr val="4472c4"/>
+        <a:srgbClr val="4472C4"/>
       </a:accent1>
       <a:accent2>
-        <a:srgbClr val="ed7d31"/>
+        <a:srgbClr val="ED7D31"/>
       </a:accent2>
       <a:accent3>
-        <a:srgbClr val="a5a5a5"/>
+        <a:srgbClr val="A5A5A5"/>
       </a:accent3>
       <a:accent4>
-        <a:srgbClr val="ffc000"/>
+        <a:srgbClr val="FFC000"/>
       </a:accent4>
       <a:accent5>
-        <a:srgbClr val="5b9bd5"/>
+        <a:srgbClr val="5B9BD5"/>
       </a:accent5>
       <a:accent6>
-        <a:srgbClr val="70ad47"/>
+        <a:srgbClr val="70AD47"/>
       </a:accent6>
       <a:hlink>
-        <a:srgbClr val="0563c1"/>
+        <a:srgbClr val="0563C1"/>
       </a:hlink>
       <a:folHlink>
-        <a:srgbClr val="954f72"/>
+        <a:srgbClr val="954F72"/>
       </a:folHlink>
     </a:clrScheme>
     <a:fontScheme name="Office">
       <a:majorFont>
-        <a:latin typeface="Calibri Light" panose="020F0302020204030204" pitchFamily="0" charset="1"/>
+        <a:latin typeface="Calibri Light" panose="020F0302020204030204"/>
         <a:ea typeface=""/>
         <a:cs typeface=""/>
       </a:majorFont>
       <a:minorFont>
-        <a:latin typeface="Calibri" panose="020F0502020204030204" pitchFamily="0" charset="1"/>
+        <a:latin typeface="Calibri" panose="020F0502020204030204"/>
         <a:ea typeface=""/>
         <a:cs typeface=""/>
       </a:minorFont>
@@ -2432,7 +2341,7 @@
             </a:gs>
           </a:gsLst>
           <a:lin ang="5400000" scaled="0"/>
-          <a:tileRect l="0" t="0" r="0" b="0"/>
+          <a:tileRect/>
         </a:gradFill>
         <a:gradFill>
           <a:gsLst>
@@ -2456,7 +2365,7 @@
             </a:gs>
           </a:gsLst>
           <a:lin ang="5400000" scaled="0"/>
-          <a:tileRect l="0" t="0" r="0" b="0"/>
+          <a:tileRect/>
         </a:gradFill>
       </a:fillStyleLst>
       <a:lnStyleLst>
@@ -2516,10 +2425,12 @@
             </a:gs>
           </a:gsLst>
           <a:lin ang="5400000" scaled="0"/>
-          <a:tileRect l="0" t="0" r="0" b="0"/>
+          <a:tileRect/>
         </a:gradFill>
       </a:bgFillStyleLst>
     </a:fmtScheme>
   </a:themeElements>
+  <a:objectDefaults/>
+  <a:extraClrSchemeLst/>
 </a:theme>
 </file>
</xml_diff>